<commit_message>
#new_dev improved a main angar page markup
</commit_message>
<xml_diff>
--- a/public/public-templates/project/Строительство ангаров.docx
+++ b/public/public-templates/project/Строительство ангаров.docx
@@ -2,52 +2,6 @@
 <file path=word/document.xml><?xml version="1.0" encoding="utf-8"?>
 <w:document xmlns:ve="http://schemas.openxmlformats.org/markup-compatibility/2006" xmlns:o="urn:schemas-microsoft-com:office:office" xmlns:r="http://schemas.openxmlformats.org/officeDocument/2006/relationships" xmlns:m="http://schemas.openxmlformats.org/officeDocument/2006/math" xmlns:v="urn:schemas-microsoft-com:vml" xmlns:wp="http://schemas.openxmlformats.org/drawingml/2006/wordprocessingDrawing" xmlns:w10="urn:schemas-microsoft-com:office:word" xmlns:w="http://schemas.openxmlformats.org/wordprocessingml/2006/main" xmlns:wne="http://schemas.microsoft.com/office/word/2006/wordml">
   <w:body>
-    <w:p>
-      <w:pPr>
-        <w:spacing w:after="100" w:afterAutospacing="1" w:line="585" w:lineRule="atLeast"/>
-        <w:textAlignment w:val="baseline"/>
-        <w:rPr>
-          <w:rFonts w:ascii="Arial" w:eastAsia="Times New Roman" w:hAnsi="Arial" w:cs="Arial"/>
-          <w:color w:val="555555"/>
-          <w:sz w:val="48"/>
-          <w:szCs w:val="48"/>
-          <w:lang w:eastAsia="ru-RU"/>
-        </w:rPr>
-      </w:pPr>
-      <w:r>
-        <w:rPr>
-          <w:rFonts w:ascii="Arial" w:eastAsia="Times New Roman" w:hAnsi="Arial" w:cs="Arial"/>
-          <w:color w:val="555555"/>
-          <w:sz w:val="48"/>
-          <w:szCs w:val="48"/>
-          <w:lang w:eastAsia="ru-RU"/>
-        </w:rPr>
-        <w:t>Технология строительства арочных ангаров</w:t>
-      </w:r>
-    </w:p>
-    <w:p>
-      <w:pPr>
-        <w:spacing w:after="100" w:afterAutospacing="1" w:line="345" w:lineRule="atLeast"/>
-        <w:textAlignment w:val="baseline"/>
-        <w:rPr>
-          <w:rFonts w:ascii="inherit" w:eastAsia="Times New Roman" w:hAnsi="inherit" w:cs="Times New Roman"/>
-          <w:color w:val="999999"/>
-          <w:sz w:val="21"/>
-          <w:szCs w:val="21"/>
-          <w:lang w:eastAsia="ru-RU"/>
-        </w:rPr>
-      </w:pPr>
-      <w:r>
-        <w:rPr>
-          <w:rFonts w:ascii="inherit" w:eastAsia="Times New Roman" w:hAnsi="inherit" w:cs="Times New Roman"/>
-          <w:color w:val="999999"/>
-          <w:sz w:val="21"/>
-          <w:szCs w:val="21"/>
-          <w:lang w:eastAsia="ru-RU"/>
-        </w:rPr>
-        <w:t>Строительство арочного ангара возможно практически на любом грунте. Относительно небольшой вес конструкции позволяет обходиться без фундамента глубокого заложения.</w:t>
-      </w:r>
-    </w:p>
     <w:p>
       <w:pPr>
         <w:spacing w:after="0" w:line="240" w:lineRule="auto"/>
@@ -59,688 +13,6 @@
           <w:lang w:eastAsia="ru-RU"/>
         </w:rPr>
       </w:pPr>
-      <w:r>
-        <w:rPr>
-          <w:rFonts w:ascii="Times New Roman" w:eastAsia="Times New Roman" w:hAnsi="Times New Roman" w:cs="Times New Roman"/>
-          <w:noProof/>
-          <w:color w:val="E00B1F"/>
-          <w:sz w:val="24"/>
-          <w:szCs w:val="24"/>
-          <w:bdr w:val="none" w:sz="0" w:space="0" w:color="auto" w:frame="1"/>
-          <w:lang w:eastAsia="ru-RU"/>
-        </w:rPr>
-        <w:drawing>
-          <wp:inline distT="0" distB="0" distL="0" distR="0">
-            <wp:extent cx="7239000" cy="3486150"/>
-            <wp:effectExtent l="19050" t="0" r="0" b="0"/>
-            <wp:docPr id="26" name="Рисунок 26" descr="https://agro-teh.su/-/stroitelstvo-angarov/postroennye/006.jpg">
-              <a:hlinkClick xmlns:a="http://schemas.openxmlformats.org/drawingml/2006/main" r:id="rId5" tgtFrame="&quot;_blank&quot;"/>
-            </wp:docPr>
-            <wp:cNvGraphicFramePr>
-              <a:graphicFrameLocks xmlns:a="http://schemas.openxmlformats.org/drawingml/2006/main" noChangeAspect="1"/>
-            </wp:cNvGraphicFramePr>
-            <a:graphic xmlns:a="http://schemas.openxmlformats.org/drawingml/2006/main">
-              <a:graphicData uri="http://schemas.openxmlformats.org/drawingml/2006/picture">
-                <pic:pic xmlns:pic="http://schemas.openxmlformats.org/drawingml/2006/picture">
-                  <pic:nvPicPr>
-                    <pic:cNvPr id="0" name="Picture 26" descr="https://agro-teh.su/-/stroitelstvo-angarov/postroennye/006.jpg">
-                      <a:hlinkClick r:id="rId5" tgtFrame="&quot;_blank&quot;"/>
-                    </pic:cNvPr>
-                    <pic:cNvPicPr>
-                      <a:picLocks noChangeAspect="1" noChangeArrowheads="1"/>
-                    </pic:cNvPicPr>
-                  </pic:nvPicPr>
-                  <pic:blipFill>
-                    <a:blip r:embed="rId6"/>
-                    <a:srcRect/>
-                    <a:stretch>
-                      <a:fillRect/>
-                    </a:stretch>
-                  </pic:blipFill>
-                  <pic:spPr bwMode="auto">
-                    <a:xfrm>
-                      <a:off x="0" y="0"/>
-                      <a:ext cx="7239000" cy="3486150"/>
-                    </a:xfrm>
-                    <a:prstGeom prst="rect">
-                      <a:avLst/>
-                    </a:prstGeom>
-                    <a:noFill/>
-                    <a:ln w="9525">
-                      <a:noFill/>
-                      <a:miter lim="800000"/>
-                      <a:headEnd/>
-                      <a:tailEnd/>
-                    </a:ln>
-                  </pic:spPr>
-                </pic:pic>
-              </a:graphicData>
-            </a:graphic>
-          </wp:inline>
-        </w:drawing>
-      </w:r>
-    </w:p>
-    <w:p>
-      <w:pPr>
-        <w:shd w:val="clear" w:color="auto" w:fill="EEF4ED"/>
-        <w:spacing w:after="100" w:afterAutospacing="1" w:line="345" w:lineRule="atLeast"/>
-        <w:textAlignment w:val="baseline"/>
-        <w:rPr>
-          <w:rFonts w:ascii="inherit" w:eastAsia="Times New Roman" w:hAnsi="inherit" w:cs="Times New Roman"/>
-          <w:sz w:val="21"/>
-          <w:szCs w:val="21"/>
-          <w:lang w:eastAsia="ru-RU"/>
-        </w:rPr>
-      </w:pPr>
-      <w:r>
-        <w:rPr>
-          <w:rFonts w:ascii="inherit" w:eastAsia="Times New Roman" w:hAnsi="inherit" w:cs="Times New Roman"/>
-          <w:sz w:val="21"/>
-          <w:szCs w:val="21"/>
-          <w:lang w:eastAsia="ru-RU"/>
-        </w:rPr>
-        <w:t>Темпы строительства бескаркасных арочных сооружений беспрецедентно высокие. Например, конструкция ангара площадью 1000 кв. м. возводится за пять рабочих дней. А полный цикл (от "нуля" до сдачи "под ключ") осуществляется бригадой строителей численностью 10-12 человек за 20-25 дней.</w:t>
-      </w:r>
-    </w:p>
-    <w:p>
-      <w:pPr>
-        <w:spacing w:after="100" w:afterAutospacing="1" w:line="345" w:lineRule="atLeast"/>
-        <w:textAlignment w:val="baseline"/>
-        <w:rPr>
-          <w:rFonts w:ascii="inherit" w:eastAsia="Times New Roman" w:hAnsi="inherit" w:cs="Times New Roman"/>
-          <w:color w:val="999999"/>
-          <w:sz w:val="21"/>
-          <w:szCs w:val="21"/>
-          <w:lang w:eastAsia="ru-RU"/>
-        </w:rPr>
-      </w:pPr>
-      <w:r>
-        <w:rPr>
-          <w:rFonts w:ascii="inherit" w:eastAsia="Times New Roman" w:hAnsi="inherit" w:cs="Times New Roman"/>
-          <w:color w:val="999999"/>
-          <w:sz w:val="21"/>
-          <w:szCs w:val="21"/>
-          <w:lang w:eastAsia="ru-RU"/>
-        </w:rPr>
-        <w:t>Профилирование листа происходит на высокотехнологичном оборудовании американского производства (MIC Industries), а также на высокопроизводительных машинах серии МБС "Радуга". Этот комплекс представляет собой мини-заводы, начинающие свою работу непосредственно по прибытии к месту монтажа.</w:t>
-      </w:r>
-    </w:p>
-    <w:p>
-      <w:pPr>
-        <w:spacing w:after="0" w:line="240" w:lineRule="auto"/>
-        <w:textAlignment w:val="baseline"/>
-        <w:rPr>
-          <w:rFonts w:ascii="Times New Roman" w:eastAsia="Times New Roman" w:hAnsi="Times New Roman" w:cs="Times New Roman"/>
-          <w:sz w:val="24"/>
-          <w:szCs w:val="24"/>
-          <w:lang w:eastAsia="ru-RU"/>
-        </w:rPr>
-      </w:pPr>
-      <w:r>
-        <w:rPr>
-          <w:rFonts w:ascii="Times New Roman" w:eastAsia="Times New Roman" w:hAnsi="Times New Roman" w:cs="Times New Roman"/>
-          <w:noProof/>
-          <w:color w:val="E00B1F"/>
-          <w:sz w:val="24"/>
-          <w:szCs w:val="24"/>
-          <w:bdr w:val="none" w:sz="0" w:space="0" w:color="auto" w:frame="1"/>
-          <w:lang w:eastAsia="ru-RU"/>
-        </w:rPr>
-        <w:lastRenderedPageBreak/>
-        <w:drawing>
-          <wp:inline distT="0" distB="0" distL="0" distR="0">
-            <wp:extent cx="7239000" cy="3562350"/>
-            <wp:effectExtent l="19050" t="0" r="0" b="0"/>
-            <wp:docPr id="27" name="Рисунок 27" descr="https://agro-teh.su/-/stroitelstvo-angarov/postroennye/007.jpg">
-              <a:hlinkClick xmlns:a="http://schemas.openxmlformats.org/drawingml/2006/main" r:id="rId5" tgtFrame="&quot;_blank&quot;"/>
-            </wp:docPr>
-            <wp:cNvGraphicFramePr>
-              <a:graphicFrameLocks xmlns:a="http://schemas.openxmlformats.org/drawingml/2006/main" noChangeAspect="1"/>
-            </wp:cNvGraphicFramePr>
-            <a:graphic xmlns:a="http://schemas.openxmlformats.org/drawingml/2006/main">
-              <a:graphicData uri="http://schemas.openxmlformats.org/drawingml/2006/picture">
-                <pic:pic xmlns:pic="http://schemas.openxmlformats.org/drawingml/2006/picture">
-                  <pic:nvPicPr>
-                    <pic:cNvPr id="0" name="Picture 27" descr="https://agro-teh.su/-/stroitelstvo-angarov/postroennye/007.jpg">
-                      <a:hlinkClick r:id="rId5" tgtFrame="&quot;_blank&quot;"/>
-                    </pic:cNvPr>
-                    <pic:cNvPicPr>
-                      <a:picLocks noChangeAspect="1" noChangeArrowheads="1"/>
-                    </pic:cNvPicPr>
-                  </pic:nvPicPr>
-                  <pic:blipFill>
-                    <a:blip r:embed="rId7"/>
-                    <a:srcRect/>
-                    <a:stretch>
-                      <a:fillRect/>
-                    </a:stretch>
-                  </pic:blipFill>
-                  <pic:spPr bwMode="auto">
-                    <a:xfrm>
-                      <a:off x="0" y="0"/>
-                      <a:ext cx="7239000" cy="3562350"/>
-                    </a:xfrm>
-                    <a:prstGeom prst="rect">
-                      <a:avLst/>
-                    </a:prstGeom>
-                    <a:noFill/>
-                    <a:ln w="9525">
-                      <a:noFill/>
-                      <a:miter lim="800000"/>
-                      <a:headEnd/>
-                      <a:tailEnd/>
-                    </a:ln>
-                  </pic:spPr>
-                </pic:pic>
-              </a:graphicData>
-            </a:graphic>
-          </wp:inline>
-        </w:drawing>
-      </w:r>
-    </w:p>
-    <w:p>
-      <w:pPr>
-        <w:shd w:val="clear" w:color="auto" w:fill="EEF4ED"/>
-        <w:spacing w:after="100" w:afterAutospacing="1" w:line="345" w:lineRule="atLeast"/>
-        <w:textAlignment w:val="baseline"/>
-        <w:rPr>
-          <w:rFonts w:ascii="inherit" w:eastAsia="Times New Roman" w:hAnsi="inherit" w:cs="Times New Roman"/>
-          <w:sz w:val="21"/>
-          <w:szCs w:val="21"/>
-          <w:lang w:eastAsia="ru-RU"/>
-        </w:rPr>
-      </w:pPr>
-      <w:r>
-        <w:rPr>
-          <w:rFonts w:ascii="inherit" w:eastAsia="Times New Roman" w:hAnsi="inherit" w:cs="Times New Roman"/>
-          <w:sz w:val="21"/>
-          <w:szCs w:val="21"/>
-          <w:lang w:eastAsia="ru-RU"/>
-        </w:rPr>
-        <w:t>Прокатывая рулонную оцинкованную сталь толщиной от 0,7 мм до 1,4 мм данные машины формируют самонесущие гофрированные панели (на данном этапе происходит гибка металла). Преимуществом используемого оборудования является возможность "плавного" регулирования радиуса арки, что позволяет варьировать ширину сооружения от 12 до 28 метров.</w:t>
-      </w:r>
-    </w:p>
-    <w:p>
-      <w:pPr>
-        <w:spacing w:after="100" w:afterAutospacing="1" w:line="345" w:lineRule="atLeast"/>
-        <w:textAlignment w:val="baseline"/>
-        <w:rPr>
-          <w:rFonts w:ascii="inherit" w:eastAsia="Times New Roman" w:hAnsi="inherit" w:cs="Times New Roman"/>
-          <w:color w:val="999999"/>
-          <w:sz w:val="21"/>
-          <w:szCs w:val="21"/>
-          <w:lang w:eastAsia="ru-RU"/>
-        </w:rPr>
-      </w:pPr>
-      <w:r>
-        <w:rPr>
-          <w:rFonts w:ascii="inherit" w:eastAsia="Times New Roman" w:hAnsi="inherit" w:cs="Times New Roman"/>
-          <w:color w:val="999999"/>
-          <w:sz w:val="21"/>
-          <w:szCs w:val="21"/>
-          <w:lang w:eastAsia="ru-RU"/>
-        </w:rPr>
-        <w:t>При помощи забортовочной машины изготовленные детали сшиваются между собой прочным водонепроницаемым швом. Такой способ делает конструкцию ангара практически монолитным и полностью герметичным. Арочные секции с помощью автокрана устанавливаются в вертикальной плоскости, соединяясь между собой также с помощью забортовочной машины. По мере необходимости применяется различная строительная техника универсального типа.</w:t>
-      </w:r>
-    </w:p>
-    <w:p>
-      <w:pPr>
-        <w:spacing w:after="0" w:line="240" w:lineRule="auto"/>
-        <w:textAlignment w:val="baseline"/>
-        <w:rPr>
-          <w:rFonts w:ascii="Times New Roman" w:eastAsia="Times New Roman" w:hAnsi="Times New Roman" w:cs="Times New Roman"/>
-          <w:sz w:val="24"/>
-          <w:szCs w:val="24"/>
-          <w:lang w:eastAsia="ru-RU"/>
-        </w:rPr>
-      </w:pPr>
-      <w:r>
-        <w:rPr>
-          <w:rFonts w:ascii="Times New Roman" w:eastAsia="Times New Roman" w:hAnsi="Times New Roman" w:cs="Times New Roman"/>
-          <w:noProof/>
-          <w:color w:val="E00B1F"/>
-          <w:sz w:val="24"/>
-          <w:szCs w:val="24"/>
-          <w:bdr w:val="none" w:sz="0" w:space="0" w:color="auto" w:frame="1"/>
-          <w:lang w:eastAsia="ru-RU"/>
-        </w:rPr>
-        <w:lastRenderedPageBreak/>
-        <w:drawing>
-          <wp:inline distT="0" distB="0" distL="0" distR="0">
-            <wp:extent cx="7239000" cy="4114800"/>
-            <wp:effectExtent l="19050" t="0" r="0" b="0"/>
-            <wp:docPr id="28" name="Рисунок 28" descr="https://agro-teh.su/-/stroitelstvo-angarov/postroennye/008.jpg">
-              <a:hlinkClick xmlns:a="http://schemas.openxmlformats.org/drawingml/2006/main" r:id="rId5" tgtFrame="&quot;_blank&quot;"/>
-            </wp:docPr>
-            <wp:cNvGraphicFramePr>
-              <a:graphicFrameLocks xmlns:a="http://schemas.openxmlformats.org/drawingml/2006/main" noChangeAspect="1"/>
-            </wp:cNvGraphicFramePr>
-            <a:graphic xmlns:a="http://schemas.openxmlformats.org/drawingml/2006/main">
-              <a:graphicData uri="http://schemas.openxmlformats.org/drawingml/2006/picture">
-                <pic:pic xmlns:pic="http://schemas.openxmlformats.org/drawingml/2006/picture">
-                  <pic:nvPicPr>
-                    <pic:cNvPr id="0" name="Picture 28" descr="https://agro-teh.su/-/stroitelstvo-angarov/postroennye/008.jpg">
-                      <a:hlinkClick r:id="rId5" tgtFrame="&quot;_blank&quot;"/>
-                    </pic:cNvPr>
-                    <pic:cNvPicPr>
-                      <a:picLocks noChangeAspect="1" noChangeArrowheads="1"/>
-                    </pic:cNvPicPr>
-                  </pic:nvPicPr>
-                  <pic:blipFill>
-                    <a:blip r:embed="rId8"/>
-                    <a:srcRect/>
-                    <a:stretch>
-                      <a:fillRect/>
-                    </a:stretch>
-                  </pic:blipFill>
-                  <pic:spPr bwMode="auto">
-                    <a:xfrm>
-                      <a:off x="0" y="0"/>
-                      <a:ext cx="7239000" cy="4114800"/>
-                    </a:xfrm>
-                    <a:prstGeom prst="rect">
-                      <a:avLst/>
-                    </a:prstGeom>
-                    <a:noFill/>
-                    <a:ln w="9525">
-                      <a:noFill/>
-                      <a:miter lim="800000"/>
-                      <a:headEnd/>
-                      <a:tailEnd/>
-                    </a:ln>
-                  </pic:spPr>
-                </pic:pic>
-              </a:graphicData>
-            </a:graphic>
-          </wp:inline>
-        </w:drawing>
-      </w:r>
-    </w:p>
-    <w:p>
-      <w:pPr>
-        <w:shd w:val="clear" w:color="auto" w:fill="EEF4ED"/>
-        <w:spacing w:after="100" w:afterAutospacing="1" w:line="345" w:lineRule="atLeast"/>
-        <w:textAlignment w:val="baseline"/>
-        <w:rPr>
-          <w:rFonts w:ascii="inherit" w:eastAsia="Times New Roman" w:hAnsi="inherit" w:cs="Times New Roman"/>
-          <w:sz w:val="21"/>
-          <w:szCs w:val="21"/>
-          <w:lang w:eastAsia="ru-RU"/>
-        </w:rPr>
-      </w:pPr>
-      <w:r>
-        <w:rPr>
-          <w:rFonts w:ascii="inherit" w:eastAsia="Times New Roman" w:hAnsi="inherit" w:cs="Times New Roman"/>
-          <w:sz w:val="21"/>
-          <w:szCs w:val="21"/>
-          <w:lang w:eastAsia="ru-RU"/>
-        </w:rPr>
-        <w:t>Арочные панели могут использоваться для строительства быстровозводимого сооружения в целом, либо для арочной кровли, имеющей в основании боковые стенки.</w:t>
-      </w:r>
-    </w:p>
-    <w:p>
-      <w:pPr>
-        <w:spacing w:after="100" w:afterAutospacing="1" w:line="345" w:lineRule="atLeast"/>
-        <w:textAlignment w:val="baseline"/>
-        <w:rPr>
-          <w:rFonts w:ascii="inherit" w:eastAsia="Times New Roman" w:hAnsi="inherit" w:cs="Times New Roman"/>
-          <w:color w:val="999999"/>
-          <w:sz w:val="21"/>
-          <w:szCs w:val="21"/>
-          <w:lang w:eastAsia="ru-RU"/>
-        </w:rPr>
-      </w:pPr>
-      <w:r>
-        <w:rPr>
-          <w:rFonts w:ascii="inherit" w:eastAsia="Times New Roman" w:hAnsi="inherit" w:cs="Times New Roman"/>
-          <w:color w:val="999999"/>
-          <w:sz w:val="21"/>
-          <w:szCs w:val="21"/>
-          <w:lang w:eastAsia="ru-RU"/>
-        </w:rPr>
-        <w:t>Оригинальный способ крепления арок придает особую прочность конструкции и отвечает всем требованиям безопасности при стихийном внешнем воздействии - ветровом, снеговом, сейсмическом.</w:t>
-      </w:r>
-    </w:p>
-    <w:p>
-      <w:pPr>
-        <w:shd w:val="clear" w:color="auto" w:fill="EEF4ED"/>
-        <w:spacing w:after="100" w:afterAutospacing="1" w:line="345" w:lineRule="atLeast"/>
-        <w:textAlignment w:val="baseline"/>
-        <w:rPr>
-          <w:rFonts w:ascii="inherit" w:eastAsia="Times New Roman" w:hAnsi="inherit" w:cs="Times New Roman"/>
-          <w:sz w:val="21"/>
-          <w:szCs w:val="21"/>
-          <w:lang w:eastAsia="ru-RU"/>
-        </w:rPr>
-      </w:pPr>
-      <w:r>
-        <w:rPr>
-          <w:rFonts w:ascii="inherit" w:eastAsia="Times New Roman" w:hAnsi="inherit" w:cs="Times New Roman"/>
-          <w:sz w:val="21"/>
-          <w:szCs w:val="21"/>
-          <w:lang w:eastAsia="ru-RU"/>
-        </w:rPr>
-        <w:t>При строительстве бескаркасного ангара самонесущие арки перекрывают пролеты до 20-28 метров шириной без каких-либо промежуточных колонн, стоек или балок. Это позволяет использовать полезную площадь здания наиболее эффективно. При этом длина ангара может быть любой, без каких-либо ограничений.</w:t>
-      </w:r>
-    </w:p>
-    <w:bookmarkStart w:id="0" w:name="preimushhestva-beskarkasnogo-stroitelstv"/>
-    <w:bookmarkEnd w:id="0"/>
-    <w:p>
-      <w:pPr>
-        <w:spacing w:after="0" w:line="240" w:lineRule="auto"/>
-        <w:textAlignment w:val="baseline"/>
-        <w:rPr>
-          <w:rFonts w:ascii="Times New Roman" w:eastAsia="Times New Roman" w:hAnsi="Times New Roman" w:cs="Times New Roman"/>
-          <w:sz w:val="24"/>
-          <w:szCs w:val="24"/>
-          <w:lang w:eastAsia="ru-RU"/>
-        </w:rPr>
-      </w:pPr>
-      <w:r>
-        <w:rPr>
-          <w:rFonts w:ascii="Times New Roman" w:eastAsia="Times New Roman" w:hAnsi="Times New Roman" w:cs="Times New Roman"/>
-          <w:sz w:val="24"/>
-          <w:szCs w:val="24"/>
-          <w:lang w:eastAsia="ru-RU"/>
-        </w:rPr>
-        <w:fldChar w:fldCharType="begin"/>
-      </w:r>
-      <w:r>
-        <w:rPr>
-          <w:rFonts w:ascii="Times New Roman" w:eastAsia="Times New Roman" w:hAnsi="Times New Roman" w:cs="Times New Roman"/>
-          <w:sz w:val="24"/>
-          <w:szCs w:val="24"/>
-          <w:lang w:eastAsia="ru-RU"/>
-        </w:rPr>
-        <w:instrText xml:space="preserve"> HYPERLINK "https://agro-teh.su/preimushhestva-beskarkasnogo-stroitelstva.php" </w:instrText>
-      </w:r>
-      <w:r>
-        <w:rPr>
-          <w:rFonts w:ascii="Times New Roman" w:eastAsia="Times New Roman" w:hAnsi="Times New Roman" w:cs="Times New Roman"/>
-          <w:sz w:val="24"/>
-          <w:szCs w:val="24"/>
-          <w:lang w:eastAsia="ru-RU"/>
-        </w:rPr>
-        <w:fldChar w:fldCharType="separate"/>
-      </w:r>
-      <w:r>
-        <w:rPr>
-          <w:rFonts w:ascii="inherit" w:eastAsia="Times New Roman" w:hAnsi="inherit" w:cs="Times New Roman"/>
-          <w:color w:val="0000FF"/>
-          <w:sz w:val="24"/>
-          <w:szCs w:val="24"/>
-          <w:lang w:eastAsia="ru-RU"/>
-        </w:rPr>
-        <w:t>Основные преимущества</w:t>
-      </w:r>
-      <w:r>
-        <w:rPr>
-          <w:rFonts w:ascii="Times New Roman" w:eastAsia="Times New Roman" w:hAnsi="Times New Roman" w:cs="Times New Roman"/>
-          <w:sz w:val="24"/>
-          <w:szCs w:val="24"/>
-          <w:lang w:eastAsia="ru-RU"/>
-        </w:rPr>
-        <w:fldChar w:fldCharType="end"/>
-      </w:r>
-    </w:p>
-    <w:p>
-      <w:pPr>
-        <w:spacing w:after="100" w:afterAutospacing="1" w:line="585" w:lineRule="atLeast"/>
-        <w:textAlignment w:val="baseline"/>
-        <w:rPr>
-          <w:rFonts w:ascii="Arial" w:eastAsia="Times New Roman" w:hAnsi="Arial" w:cs="Arial"/>
-          <w:color w:val="555555"/>
-          <w:sz w:val="48"/>
-          <w:szCs w:val="48"/>
-          <w:lang w:eastAsia="ru-RU"/>
-        </w:rPr>
-      </w:pPr>
-      <w:r>
-        <w:rPr>
-          <w:rFonts w:ascii="Arial" w:eastAsia="Times New Roman" w:hAnsi="Arial" w:cs="Arial"/>
-          <w:color w:val="555555"/>
-          <w:sz w:val="48"/>
-          <w:szCs w:val="48"/>
-          <w:lang w:eastAsia="ru-RU"/>
-        </w:rPr>
-        <w:t>Каркасно-тентовые ангары</w:t>
-      </w:r>
-    </w:p>
-    <w:p>
-      <w:pPr>
-        <w:spacing w:after="100" w:afterAutospacing="1" w:line="345" w:lineRule="atLeast"/>
-        <w:textAlignment w:val="baseline"/>
-        <w:rPr>
-          <w:rFonts w:ascii="inherit" w:eastAsia="Times New Roman" w:hAnsi="inherit" w:cs="Times New Roman"/>
-          <w:color w:val="999999"/>
-          <w:sz w:val="21"/>
-          <w:szCs w:val="21"/>
-          <w:lang w:eastAsia="ru-RU"/>
-        </w:rPr>
-      </w:pPr>
-      <w:r>
-        <w:rPr>
-          <w:rFonts w:ascii="inherit" w:eastAsia="Times New Roman" w:hAnsi="inherit" w:cs="Times New Roman"/>
-          <w:color w:val="999999"/>
-          <w:sz w:val="21"/>
-          <w:szCs w:val="21"/>
-          <w:lang w:eastAsia="ru-RU"/>
-        </w:rPr>
-        <w:t>Тентовый ангар представляет собой быстровозводимую конструкцию, состоящую из несущего металлического каркаса и тентовой ткани, выполняющей роль обшивки.</w:t>
-      </w:r>
-    </w:p>
-    <w:p>
-      <w:pPr>
-        <w:shd w:val="clear" w:color="auto" w:fill="EEF4ED"/>
-        <w:spacing w:after="100" w:afterAutospacing="1" w:line="345" w:lineRule="atLeast"/>
-        <w:textAlignment w:val="baseline"/>
-        <w:rPr>
-          <w:rFonts w:ascii="inherit" w:eastAsia="Times New Roman" w:hAnsi="inherit" w:cs="Times New Roman"/>
-          <w:sz w:val="21"/>
-          <w:szCs w:val="21"/>
-          <w:lang w:eastAsia="ru-RU"/>
-        </w:rPr>
-      </w:pPr>
-      <w:r>
-        <w:rPr>
-          <w:rFonts w:ascii="inherit" w:eastAsia="Times New Roman" w:hAnsi="inherit" w:cs="Times New Roman"/>
-          <w:sz w:val="21"/>
-          <w:szCs w:val="21"/>
-          <w:lang w:eastAsia="ru-RU"/>
-        </w:rPr>
-        <w:t>Компания "Агро-Тех" разработала типовой проект каркасно-тентового ангара, имеющего широкую область применения.</w:t>
-      </w:r>
-    </w:p>
-    <w:p>
-      <w:pPr>
-        <w:spacing w:after="0" w:line="240" w:lineRule="auto"/>
-        <w:textAlignment w:val="baseline"/>
-        <w:rPr>
-          <w:rFonts w:ascii="Times New Roman" w:eastAsia="Times New Roman" w:hAnsi="Times New Roman" w:cs="Times New Roman"/>
-          <w:sz w:val="24"/>
-          <w:szCs w:val="24"/>
-          <w:lang w:eastAsia="ru-RU"/>
-        </w:rPr>
-      </w:pPr>
-      <w:r>
-        <w:rPr>
-          <w:rFonts w:ascii="Times New Roman" w:eastAsia="Times New Roman" w:hAnsi="Times New Roman" w:cs="Times New Roman"/>
-          <w:noProof/>
-          <w:color w:val="E00B1F"/>
-          <w:sz w:val="24"/>
-          <w:szCs w:val="24"/>
-          <w:bdr w:val="none" w:sz="0" w:space="0" w:color="auto" w:frame="1"/>
-          <w:lang w:eastAsia="ru-RU"/>
-        </w:rPr>
-        <w:lastRenderedPageBreak/>
-        <w:drawing>
-          <wp:inline distT="0" distB="0" distL="0" distR="0">
-            <wp:extent cx="7239000" cy="3295650"/>
-            <wp:effectExtent l="19050" t="0" r="0" b="0"/>
-            <wp:docPr id="29" name="Рисунок 29" descr="https://agro-teh.su/-/stroitelstvo-angarov/postroennye/009.jpg">
-              <a:hlinkClick xmlns:a="http://schemas.openxmlformats.org/drawingml/2006/main" r:id="rId5" tgtFrame="&quot;_blank&quot;"/>
-            </wp:docPr>
-            <wp:cNvGraphicFramePr>
-              <a:graphicFrameLocks xmlns:a="http://schemas.openxmlformats.org/drawingml/2006/main" noChangeAspect="1"/>
-            </wp:cNvGraphicFramePr>
-            <a:graphic xmlns:a="http://schemas.openxmlformats.org/drawingml/2006/main">
-              <a:graphicData uri="http://schemas.openxmlformats.org/drawingml/2006/picture">
-                <pic:pic xmlns:pic="http://schemas.openxmlformats.org/drawingml/2006/picture">
-                  <pic:nvPicPr>
-                    <pic:cNvPr id="0" name="Picture 29" descr="https://agro-teh.su/-/stroitelstvo-angarov/postroennye/009.jpg">
-                      <a:hlinkClick r:id="rId5" tgtFrame="&quot;_blank&quot;"/>
-                    </pic:cNvPr>
-                    <pic:cNvPicPr>
-                      <a:picLocks noChangeAspect="1" noChangeArrowheads="1"/>
-                    </pic:cNvPicPr>
-                  </pic:nvPicPr>
-                  <pic:blipFill>
-                    <a:blip r:embed="rId9"/>
-                    <a:srcRect/>
-                    <a:stretch>
-                      <a:fillRect/>
-                    </a:stretch>
-                  </pic:blipFill>
-                  <pic:spPr bwMode="auto">
-                    <a:xfrm>
-                      <a:off x="0" y="0"/>
-                      <a:ext cx="7239000" cy="3295650"/>
-                    </a:xfrm>
-                    <a:prstGeom prst="rect">
-                      <a:avLst/>
-                    </a:prstGeom>
-                    <a:noFill/>
-                    <a:ln w="9525">
-                      <a:noFill/>
-                      <a:miter lim="800000"/>
-                      <a:headEnd/>
-                      <a:tailEnd/>
-                    </a:ln>
-                  </pic:spPr>
-                </pic:pic>
-              </a:graphicData>
-            </a:graphic>
-          </wp:inline>
-        </w:drawing>
-      </w:r>
-    </w:p>
-    <w:p>
-      <w:pPr>
-        <w:spacing w:after="100" w:afterAutospacing="1" w:line="345" w:lineRule="atLeast"/>
-        <w:textAlignment w:val="baseline"/>
-        <w:rPr>
-          <w:rFonts w:ascii="inherit" w:eastAsia="Times New Roman" w:hAnsi="inherit" w:cs="Times New Roman"/>
-          <w:sz w:val="21"/>
-          <w:szCs w:val="21"/>
-          <w:lang w:eastAsia="ru-RU"/>
-        </w:rPr>
-      </w:pPr>
-      <w:r>
-        <w:rPr>
-          <w:rFonts w:ascii="inherit" w:eastAsia="Times New Roman" w:hAnsi="inherit" w:cs="Times New Roman"/>
-          <w:sz w:val="21"/>
-          <w:szCs w:val="21"/>
-          <w:lang w:eastAsia="ru-RU"/>
-        </w:rPr>
-        <w:t>Конструкция ангара состоит из следующих основных частей:</w:t>
-      </w:r>
-    </w:p>
-    <w:p>
-      <w:pPr>
-        <w:numPr>
-          <w:ilvl w:val="0"/>
-          <w:numId w:val="8"/>
-        </w:numPr>
-        <w:spacing w:after="75" w:line="330" w:lineRule="atLeast"/>
-        <w:ind w:left="150"/>
-        <w:textAlignment w:val="baseline"/>
-        <w:rPr>
-          <w:rFonts w:ascii="inherit" w:eastAsia="Times New Roman" w:hAnsi="inherit" w:cs="Times New Roman"/>
-          <w:sz w:val="24"/>
-          <w:szCs w:val="24"/>
-          <w:lang w:eastAsia="ru-RU"/>
-        </w:rPr>
-      </w:pPr>
-      <w:r>
-        <w:rPr>
-          <w:rFonts w:ascii="inherit" w:eastAsia="Times New Roman" w:hAnsi="inherit" w:cs="Times New Roman"/>
-          <w:sz w:val="24"/>
-          <w:szCs w:val="24"/>
-          <w:lang w:eastAsia="ru-RU"/>
-        </w:rPr>
-        <w:t>разбираемого несущего каркаса из стальных, окрашенных труб;</w:t>
-      </w:r>
-    </w:p>
-    <w:p>
-      <w:pPr>
-        <w:numPr>
-          <w:ilvl w:val="0"/>
-          <w:numId w:val="8"/>
-        </w:numPr>
-        <w:spacing w:after="75" w:line="330" w:lineRule="atLeast"/>
-        <w:ind w:left="150"/>
-        <w:textAlignment w:val="baseline"/>
-        <w:rPr>
-          <w:rFonts w:ascii="inherit" w:eastAsia="Times New Roman" w:hAnsi="inherit" w:cs="Times New Roman"/>
-          <w:sz w:val="24"/>
-          <w:szCs w:val="24"/>
-          <w:lang w:eastAsia="ru-RU"/>
-        </w:rPr>
-      </w:pPr>
-      <w:r>
-        <w:rPr>
-          <w:rFonts w:ascii="inherit" w:eastAsia="Times New Roman" w:hAnsi="inherit" w:cs="Times New Roman"/>
-          <w:sz w:val="24"/>
-          <w:szCs w:val="24"/>
-          <w:lang w:eastAsia="ru-RU"/>
-        </w:rPr>
-        <w:t>тентовой оболочки (включает в себя основной купол и торцевые зашивки).</w:t>
-      </w:r>
-    </w:p>
-    <w:p>
-      <w:pPr>
-        <w:shd w:val="clear" w:color="auto" w:fill="EEF4ED"/>
-        <w:spacing w:after="100" w:afterAutospacing="1" w:line="345" w:lineRule="atLeast"/>
-        <w:textAlignment w:val="baseline"/>
-        <w:rPr>
-          <w:rFonts w:ascii="inherit" w:eastAsia="Times New Roman" w:hAnsi="inherit" w:cs="Times New Roman"/>
-          <w:sz w:val="21"/>
-          <w:szCs w:val="21"/>
-          <w:lang w:eastAsia="ru-RU"/>
-        </w:rPr>
-      </w:pPr>
-      <w:r>
-        <w:rPr>
-          <w:rFonts w:ascii="inherit" w:eastAsia="Times New Roman" w:hAnsi="inherit" w:cs="Times New Roman"/>
-          <w:sz w:val="21"/>
-          <w:szCs w:val="21"/>
-          <w:lang w:eastAsia="ru-RU"/>
-        </w:rPr>
-        <w:t>Ширина каркасно-тентовой конструкции может достигать 12 метров. Фронтальная зашивка предусматривает наличие входа, тыльная зашивка - глухая.</w:t>
-      </w:r>
-    </w:p>
-    <w:p>
-      <w:pPr>
-        <w:spacing w:after="100" w:afterAutospacing="1" w:line="345" w:lineRule="atLeast"/>
-        <w:textAlignment w:val="baseline"/>
-        <w:rPr>
-          <w:rFonts w:ascii="inherit" w:eastAsia="Times New Roman" w:hAnsi="inherit" w:cs="Times New Roman"/>
-          <w:color w:val="999999"/>
-          <w:sz w:val="21"/>
-          <w:szCs w:val="21"/>
-          <w:lang w:eastAsia="ru-RU"/>
-        </w:rPr>
-      </w:pPr>
-      <w:r>
-        <w:rPr>
-          <w:rFonts w:ascii="inherit" w:eastAsia="Times New Roman" w:hAnsi="inherit" w:cs="Times New Roman"/>
-          <w:color w:val="999999"/>
-          <w:sz w:val="21"/>
-          <w:szCs w:val="21"/>
-          <w:lang w:eastAsia="ru-RU"/>
-        </w:rPr>
-        <w:t>Оболочка центрального купола изготовлена из высококачественной тентовой ткани канадского производства (NOVA), торцевые зашивки - из ткани ПВХ.</w:t>
-      </w:r>
     </w:p>
     <w:p>
       <w:pPr>

</xml_diff>